<commit_message>
recreation attempt and codecheck.pdf
</commit_message>
<xml_diff>
--- a/analysis/paper.docx
+++ b/analysis/paper.docx
@@ -215,301 +215,280 @@
     </w:p>
     <w:p>
       <w:pPr>
-        <w:pStyle w:val="Compact"/>
         <w:numPr>
+          <w:ilvl w:val="0"/>
           <w:numId w:val="1001"/>
+        </w:numPr>
+      </w:pPr>
+      <w:r>
+        <w:t xml:space="preserve">Data processing:</w:t>
+      </w:r>
+    </w:p>
+    <w:p>
+      <w:pPr>
+        <w:numPr>
+          <w:ilvl w:val="1"/>
+          <w:numId w:val="1002"/>
+        </w:numPr>
+      </w:pPr>
+      <w:r>
+        <w:t xml:space="preserve">Peak Detection</w:t>
+      </w:r>
+      <w:r>
+        <w:br/>
+      </w:r>
+    </w:p>
+    <w:p>
+      <w:pPr>
+        <w:numPr>
+          <w:ilvl w:val="1"/>
+          <w:numId w:val="1002"/>
+        </w:numPr>
+      </w:pPr>
+      <w:r>
+        <w:t xml:space="preserve">Retention time correction</w:t>
+      </w:r>
+      <w:r>
+        <w:br/>
+      </w:r>
+    </w:p>
+    <w:p>
+      <w:pPr>
+        <w:numPr>
+          <w:ilvl w:val="1"/>
+          <w:numId w:val="1002"/>
+        </w:numPr>
+      </w:pPr>
+      <w:r>
+        <w:t xml:space="preserve">Peak alignment</w:t>
+      </w:r>
+      <w:r>
+        <w:br/>
+      </w:r>
+    </w:p>
+    <w:p>
+      <w:pPr>
+        <w:numPr>
+          <w:ilvl w:val="1"/>
+          <w:numId w:val="1002"/>
+        </w:numPr>
+      </w:pPr>
+      <w:r>
+        <w:t xml:space="preserve">Baseline filtering</w:t>
+      </w:r>
+      <w:r>
+        <w:br/>
+      </w:r>
+    </w:p>
+    <w:p>
+      <w:pPr>
+        <w:numPr>
+          <w:ilvl w:val="1"/>
+          <w:numId w:val="1002"/>
+        </w:numPr>
+      </w:pPr>
+      <w:r>
+        <w:t xml:space="preserve">Data integrity check</w:t>
+      </w:r>
+      <w:r>
+        <w:br/>
+      </w:r>
+    </w:p>
+    <w:p>
+      <w:pPr>
+        <w:numPr>
+          <w:ilvl w:val="1"/>
+          <w:numId w:val="1002"/>
+        </w:numPr>
+      </w:pPr>
+      <w:r>
+        <w:t xml:space="preserve">Missing value imputation</w:t>
+      </w:r>
+      <w:r>
+        <w:br/>
+      </w:r>
+    </w:p>
+    <w:p>
+      <w:pPr>
+        <w:numPr>
           <w:ilvl w:val="0"/>
+          <w:numId w:val="1001"/>
         </w:numPr>
       </w:pPr>
       <w:r>
-        <w:t xml:space="preserve">Data processing:</w:t>
-      </w:r>
-    </w:p>
-    <w:p>
-      <w:pPr>
-        <w:pStyle w:val="Compact"/>
+        <w:t xml:space="preserve">Statistical analysis:</w:t>
+      </w:r>
+    </w:p>
+    <w:p>
+      <w:pPr>
         <w:numPr>
-          <w:numId w:val="1002"/>
           <w:ilvl w:val="1"/>
+          <w:numId w:val="1003"/>
         </w:numPr>
       </w:pPr>
       <w:r>
-        <w:t xml:space="preserve">Peak Detection</w:t>
-      </w:r>
-      <w:r>
-        <w:br w:type="textWrapping"/>
-      </w:r>
-    </w:p>
-    <w:p>
-      <w:pPr>
-        <w:pStyle w:val="Compact"/>
+        <w:t xml:space="preserve">Univariate, clustering, classification analysis</w:t>
+      </w:r>
+      <w:r>
+        <w:br/>
+      </w:r>
+    </w:p>
+    <w:p>
+      <w:pPr>
         <w:numPr>
-          <w:numId w:val="1002"/>
           <w:ilvl w:val="1"/>
+          <w:numId w:val="1003"/>
         </w:numPr>
       </w:pPr>
       <w:r>
-        <w:t xml:space="preserve">Retention time correction</w:t>
-      </w:r>
-      <w:r>
-        <w:br w:type="textWrapping"/>
-      </w:r>
-    </w:p>
-    <w:p>
-      <w:pPr>
-        <w:pStyle w:val="Compact"/>
+        <w:t xml:space="preserve">Dimension reduction</w:t>
+      </w:r>
+      <w:r>
+        <w:br/>
+      </w:r>
+    </w:p>
+    <w:p>
+      <w:pPr>
         <w:numPr>
-          <w:numId w:val="1002"/>
           <w:ilvl w:val="1"/>
+          <w:numId w:val="1003"/>
         </w:numPr>
       </w:pPr>
       <w:r>
-        <w:t xml:space="preserve">Peak alignment</w:t>
-      </w:r>
-      <w:r>
-        <w:br w:type="textWrapping"/>
-      </w:r>
-    </w:p>
-    <w:p>
-      <w:pPr>
-        <w:pStyle w:val="Compact"/>
+        <w:t xml:space="preserve">Two way ANOVA, ASCA</w:t>
+      </w:r>
+      <w:r>
+        <w:br/>
+      </w:r>
+    </w:p>
+    <w:p>
+      <w:pPr>
         <w:numPr>
-          <w:numId w:val="1002"/>
           <w:ilvl w:val="1"/>
+          <w:numId w:val="1003"/>
         </w:numPr>
       </w:pPr>
       <w:r>
-        <w:t xml:space="preserve">Baseline filtering</w:t>
-      </w:r>
-      <w:r>
-        <w:br w:type="textWrapping"/>
-      </w:r>
-    </w:p>
-    <w:p>
-      <w:pPr>
-        <w:pStyle w:val="Compact"/>
+        <w:t xml:space="preserve">Temporal comparison</w:t>
+      </w:r>
+      <w:r>
+        <w:br/>
+      </w:r>
+    </w:p>
+    <w:p>
+      <w:pPr>
         <w:numPr>
-          <w:numId w:val="1002"/>
           <w:ilvl w:val="1"/>
+          <w:numId w:val="1003"/>
         </w:numPr>
       </w:pPr>
       <w:r>
-        <w:t xml:space="preserve">Data integrity check</w:t>
-      </w:r>
-      <w:r>
-        <w:br w:type="textWrapping"/>
-      </w:r>
-    </w:p>
-    <w:p>
-      <w:pPr>
-        <w:pStyle w:val="Compact"/>
+        <w:t xml:space="preserve">Feature selection</w:t>
+      </w:r>
+      <w:r>
+        <w:br/>
+      </w:r>
+    </w:p>
+    <w:p>
+      <w:pPr>
         <w:numPr>
-          <w:numId w:val="1002"/>
+          <w:ilvl w:val="0"/>
+          <w:numId w:val="1001"/>
+        </w:numPr>
+      </w:pPr>
+      <w:r>
+        <w:t xml:space="preserve">Functional enrichment analysis:</w:t>
+      </w:r>
+    </w:p>
+    <w:p>
+      <w:pPr>
+        <w:numPr>
           <w:ilvl w:val="1"/>
+          <w:numId w:val="1004"/>
         </w:numPr>
       </w:pPr>
       <w:r>
-        <w:t xml:space="preserve">Missing value imputation</w:t>
-      </w:r>
-      <w:r>
-        <w:br w:type="textWrapping"/>
-      </w:r>
-    </w:p>
-    <w:p>
-      <w:pPr>
-        <w:pStyle w:val="Compact"/>
+        <w:t xml:space="preserve">Over representation analysis</w:t>
+      </w:r>
+      <w:r>
+        <w:br/>
+      </w:r>
+    </w:p>
+    <w:p>
+      <w:pPr>
         <w:numPr>
+          <w:ilvl w:val="1"/>
+          <w:numId w:val="1004"/>
+        </w:numPr>
+      </w:pPr>
+      <w:r>
+        <w:t xml:space="preserve">Single sample profiling</w:t>
+      </w:r>
+      <w:r>
+        <w:br/>
+      </w:r>
+    </w:p>
+    <w:p>
+      <w:pPr>
+        <w:numPr>
+          <w:ilvl w:val="1"/>
+          <w:numId w:val="1004"/>
+        </w:numPr>
+      </w:pPr>
+      <w:r>
+        <w:t xml:space="preserve">Quantitative enrichment analysis</w:t>
+      </w:r>
+      <w:r>
+        <w:br/>
+      </w:r>
+    </w:p>
+    <w:p>
+      <w:pPr>
+        <w:numPr>
+          <w:ilvl w:val="0"/>
           <w:numId w:val="1001"/>
-          <w:ilvl w:val="0"/>
         </w:numPr>
       </w:pPr>
       <w:r>
-        <w:t xml:space="preserve">Statistical analysis:</w:t>
-      </w:r>
-    </w:p>
-    <w:p>
-      <w:pPr>
-        <w:pStyle w:val="Compact"/>
+        <w:t xml:space="preserve">Metabolic pathway analysis:</w:t>
+      </w:r>
+    </w:p>
+    <w:p>
+      <w:pPr>
         <w:numPr>
-          <w:numId w:val="1003"/>
           <w:ilvl w:val="1"/>
+          <w:numId w:val="1005"/>
         </w:numPr>
       </w:pPr>
       <w:r>
-        <w:t xml:space="preserve">Univariate, clustering, classification analysis</w:t>
-      </w:r>
-      <w:r>
-        <w:br w:type="textWrapping"/>
-      </w:r>
-    </w:p>
-    <w:p>
-      <w:pPr>
-        <w:pStyle w:val="Compact"/>
+        <w:t xml:space="preserve">Enrichment analysis</w:t>
+      </w:r>
+      <w:r>
+        <w:br/>
+      </w:r>
+    </w:p>
+    <w:p>
+      <w:pPr>
         <w:numPr>
-          <w:numId w:val="1003"/>
           <w:ilvl w:val="1"/>
+          <w:numId w:val="1005"/>
         </w:numPr>
       </w:pPr>
       <w:r>
-        <w:t xml:space="preserve">Dimension reduction</w:t>
-      </w:r>
-      <w:r>
-        <w:br w:type="textWrapping"/>
-      </w:r>
-    </w:p>
-    <w:p>
-      <w:pPr>
-        <w:pStyle w:val="Compact"/>
+        <w:t xml:space="preserve">Topology analysis</w:t>
+      </w:r>
+      <w:r>
+        <w:br/>
+      </w:r>
+    </w:p>
+    <w:p>
+      <w:pPr>
         <w:numPr>
-          <w:numId w:val="1003"/>
           <w:ilvl w:val="1"/>
+          <w:numId w:val="1005"/>
         </w:numPr>
       </w:pPr>
       <w:r>
-        <w:t xml:space="preserve">Two way ANOVA, ASCA</w:t>
-      </w:r>
-      <w:r>
-        <w:br w:type="textWrapping"/>
-      </w:r>
-    </w:p>
-    <w:p>
-      <w:pPr>
-        <w:pStyle w:val="Compact"/>
-        <w:numPr>
-          <w:numId w:val="1003"/>
-          <w:ilvl w:val="1"/>
-        </w:numPr>
-      </w:pPr>
-      <w:r>
-        <w:t xml:space="preserve">Temporal comparison</w:t>
-      </w:r>
-      <w:r>
-        <w:br w:type="textWrapping"/>
-      </w:r>
-    </w:p>
-    <w:p>
-      <w:pPr>
-        <w:pStyle w:val="Compact"/>
-        <w:numPr>
-          <w:numId w:val="1003"/>
-          <w:ilvl w:val="1"/>
-        </w:numPr>
-      </w:pPr>
-      <w:r>
-        <w:t xml:space="preserve">Feature selection</w:t>
-      </w:r>
-      <w:r>
-        <w:br w:type="textWrapping"/>
-      </w:r>
-    </w:p>
-    <w:p>
-      <w:pPr>
-        <w:pStyle w:val="Compact"/>
-        <w:numPr>
-          <w:numId w:val="1001"/>
-          <w:ilvl w:val="0"/>
-        </w:numPr>
-      </w:pPr>
-      <w:r>
-        <w:t xml:space="preserve">Functional enrichment analysis:</w:t>
-      </w:r>
-    </w:p>
-    <w:p>
-      <w:pPr>
-        <w:pStyle w:val="Compact"/>
-        <w:numPr>
-          <w:numId w:val="1004"/>
-          <w:ilvl w:val="1"/>
-        </w:numPr>
-      </w:pPr>
-      <w:r>
-        <w:t xml:space="preserve">Over representation analysis</w:t>
-      </w:r>
-      <w:r>
-        <w:br w:type="textWrapping"/>
-      </w:r>
-    </w:p>
-    <w:p>
-      <w:pPr>
-        <w:pStyle w:val="Compact"/>
-        <w:numPr>
-          <w:numId w:val="1004"/>
-          <w:ilvl w:val="1"/>
-        </w:numPr>
-      </w:pPr>
-      <w:r>
-        <w:t xml:space="preserve">Single sample profiling</w:t>
-      </w:r>
-      <w:r>
-        <w:br w:type="textWrapping"/>
-      </w:r>
-    </w:p>
-    <w:p>
-      <w:pPr>
-        <w:pStyle w:val="Compact"/>
-        <w:numPr>
-          <w:numId w:val="1004"/>
-          <w:ilvl w:val="1"/>
-        </w:numPr>
-      </w:pPr>
-      <w:r>
-        <w:t xml:space="preserve">Quantitative enrichment analysis</w:t>
-      </w:r>
-      <w:r>
-        <w:br w:type="textWrapping"/>
-      </w:r>
-    </w:p>
-    <w:p>
-      <w:pPr>
-        <w:pStyle w:val="Compact"/>
-        <w:numPr>
-          <w:numId w:val="1001"/>
-          <w:ilvl w:val="0"/>
-        </w:numPr>
-      </w:pPr>
-      <w:r>
-        <w:t xml:space="preserve">Metabolic pathway analysis:</w:t>
-      </w:r>
-    </w:p>
-    <w:p>
-      <w:pPr>
-        <w:pStyle w:val="Compact"/>
-        <w:numPr>
-          <w:numId w:val="1005"/>
-          <w:ilvl w:val="1"/>
-        </w:numPr>
-      </w:pPr>
-      <w:r>
-        <w:t xml:space="preserve">Enrichment analysis</w:t>
-      </w:r>
-      <w:r>
-        <w:br w:type="textWrapping"/>
-      </w:r>
-    </w:p>
-    <w:p>
-      <w:pPr>
-        <w:pStyle w:val="Compact"/>
-        <w:numPr>
-          <w:numId w:val="1005"/>
-          <w:ilvl w:val="1"/>
-        </w:numPr>
-      </w:pPr>
-      <w:r>
-        <w:t xml:space="preserve">Topology analysis</w:t>
-      </w:r>
-      <w:r>
-        <w:br w:type="textWrapping"/>
-      </w:r>
-    </w:p>
-    <w:p>
-      <w:pPr>
-        <w:pStyle w:val="Compact"/>
-        <w:numPr>
-          <w:numId w:val="1005"/>
-          <w:ilvl w:val="1"/>
-        </w:numPr>
-      </w:pPr>
-      <w:r>
         <w:t xml:space="preserve">Interaction Visualization</w:t>
       </w:r>
     </w:p>
@@ -517,7 +496,7 @@
       <w:pPr>
         <w:pStyle w:val="Heading2"/>
       </w:pPr>
-      <w:bookmarkStart w:id="21" w:name="partial-least-square-discriminant-analysis-plsda"/>
+      <w:bookmarkStart w:id="21" w:name="Xd384e66cc769e085188fe5ab052a0be326c1eca"/>
       <w:r>
         <w:t xml:space="preserve">Partial Least Square Discriminant Analysis (PLSDA)</w:t>
       </w:r>
@@ -627,7 +606,7 @@
               <a:graphicData uri="http://schemas.openxmlformats.org/drawingml/2006/picture">
                 <pic:pic>
                   <pic:nvPicPr>
-                    <pic:cNvPr descr="figures/algorithm-explanation-figure-1.png" id="0" name="Picture"/>
+                    <pic:cNvPr descr="figures/original/algorithm-explanation-figure-1.png" id="0" name="Picture"/>
                     <pic:cNvPicPr>
                       <a:picLocks noChangeArrowheads="1" noChangeAspect="1"/>
                     </pic:cNvPicPr>
@@ -680,7 +659,7 @@
       <w:pPr>
         <w:pStyle w:val="Heading1"/>
       </w:pPr>
-      <w:bookmarkStart w:id="23" w:name="replicating-source-plsda-analysis-of-nmr-spectral-bin-data"/>
+      <w:bookmarkStart w:id="23" w:name="X618e38c71af474e112168f4aa6fd002468272ca"/>
       <w:r>
         <w:t xml:space="preserve">2. Replicating Source: PLSDA Analysis of NMR Spectral Bin Data</w:t>
       </w:r>
@@ -977,7 +956,7 @@
               <a:graphicData uri="http://schemas.openxmlformats.org/drawingml/2006/picture">
                 <pic:pic>
                   <pic:nvPicPr>
-                    <pic:cNvPr descr="figures/image_to_be_replicated.jpg" id="0" name="Picture"/>
+                    <pic:cNvPr descr="figures/original/image_to_be_replicated.jpg" id="0" name="Picture"/>
                     <pic:cNvPicPr>
                       <a:picLocks noChangeArrowheads="1" noChangeAspect="1"/>
                     </pic:cNvPicPr>
@@ -1046,7 +1025,7 @@
               <a:graphicData uri="http://schemas.openxmlformats.org/drawingml/2006/picture">
                 <pic:pic>
                   <pic:nvPicPr>
-                    <pic:cNvPr descr="figures/pls_score3d_0_dpi72.png" id="0" name="Picture"/>
+                    <pic:cNvPr descr="figures/original/pls_score3d_0_dpi72.png" id="0" name="Picture"/>
                     <pic:cNvPicPr>
                       <a:picLocks noChangeArrowheads="1" noChangeAspect="1"/>
                     </pic:cNvPicPr>
@@ -1091,7 +1070,7 @@
       <w:pPr>
         <w:pStyle w:val="Heading1"/>
       </w:pPr>
-      <w:bookmarkStart w:id="32" w:name="technical-variations-observing-change-in-the-analysis"/>
+      <w:bookmarkStart w:id="32" w:name="X510d0e8ebff29f2d51ca635e3b457ab11e4b3c4"/>
       <w:r>
         <w:t xml:space="preserve">5. Technical Variations : Observing change in the analysis</w:t>
       </w:r>
@@ -1245,7 +1224,7 @@
               <a:graphicData uri="http://schemas.openxmlformats.org/drawingml/2006/picture">
                 <pic:pic>
                   <pic:nvPicPr>
-                    <pic:cNvPr descr="figures/pls_imp_0_dpi72.png" id="0" name="Picture"/>
+                    <pic:cNvPr descr="figures/original/pls_imp_0_dpi72.png" id="0" name="Picture"/>
                     <pic:cNvPicPr>
                       <a:picLocks noChangeArrowheads="1" noChangeAspect="1"/>
                     </pic:cNvPicPr>
@@ -1300,7 +1279,7 @@
               <a:graphicData uri="http://schemas.openxmlformats.org/drawingml/2006/picture">
                 <pic:pic>
                   <pic:nvPicPr>
-                    <pic:cNvPr descr="figures/pls_imp_2_dpi72.png" id="0" name="Picture"/>
+                    <pic:cNvPr descr="figures/original/pls_imp_2_dpi72.png" id="0" name="Picture"/>
                     <pic:cNvPicPr>
                       <a:picLocks noChangeArrowheads="1" noChangeAspect="1"/>
                     </pic:cNvPicPr>
@@ -1556,109 +1535,6 @@
 <file path=word/numbering.xml><?xml version="1.0" encoding="utf-8"?>
 <w:numbering xmlns:w="http://schemas.openxmlformats.org/wordprocessingml/2006/main">
   <w:abstractNum w:abstractNumId="990">
-    <w:nsid w:val="170cd2de"/>
-    <w:multiLevelType w:val="multilevel"/>
-    <w:lvl w:ilvl="0">
-      <w:numFmt w:val="bullet"/>
-      <w:lvlText w:val=" "/>
-      <w:lvlJc w:val="left"/>
-      <w:pPr>
-        <w:tabs>
-          <w:tab w:val="num" w:pos="0"/>
-        </w:tabs>
-        <w:ind w:left="480" w:hanging="480"/>
-      </w:pPr>
-    </w:lvl>
-    <w:lvl w:ilvl="1">
-      <w:numFmt w:val="bullet"/>
-      <w:lvlText w:val=" "/>
-      <w:lvlJc w:val="left"/>
-      <w:pPr>
-        <w:tabs>
-          <w:tab w:val="num" w:pos="720"/>
-        </w:tabs>
-        <w:ind w:left="1200" w:hanging="480"/>
-      </w:pPr>
-    </w:lvl>
-    <w:lvl w:ilvl="2">
-      <w:numFmt w:val="bullet"/>
-      <w:lvlText w:val=" "/>
-      <w:lvlJc w:val="left"/>
-      <w:pPr>
-        <w:tabs>
-          <w:tab w:val="num" w:pos="1440"/>
-        </w:tabs>
-        <w:ind w:left="1920" w:hanging="480"/>
-      </w:pPr>
-    </w:lvl>
-    <w:lvl w:ilvl="3">
-      <w:numFmt w:val="bullet"/>
-      <w:lvlText w:val=" "/>
-      <w:lvlJc w:val="left"/>
-      <w:pPr>
-        <w:tabs>
-          <w:tab w:val="num" w:pos="2160"/>
-        </w:tabs>
-        <w:ind w:left="2640" w:hanging="480"/>
-      </w:pPr>
-    </w:lvl>
-    <w:lvl w:ilvl="4">
-      <w:numFmt w:val="bullet"/>
-      <w:lvlText w:val=" "/>
-      <w:lvlJc w:val="left"/>
-      <w:pPr>
-        <w:tabs>
-          <w:tab w:val="num" w:pos="2880"/>
-        </w:tabs>
-        <w:ind w:left="3360" w:hanging="480"/>
-      </w:pPr>
-    </w:lvl>
-    <w:lvl w:ilvl="5">
-      <w:numFmt w:val="bullet"/>
-      <w:lvlText w:val=" "/>
-      <w:lvlJc w:val="left"/>
-      <w:pPr>
-        <w:tabs>
-          <w:tab w:val="num" w:pos="3600"/>
-        </w:tabs>
-        <w:ind w:left="4080" w:hanging="480"/>
-      </w:pPr>
-    </w:lvl>
-    <w:lvl w:ilvl="6">
-      <w:numFmt w:val="bullet"/>
-      <w:lvlText w:val=" "/>
-      <w:lvlJc w:val="left"/>
-      <w:pPr>
-        <w:tabs>
-          <w:tab w:val="num" w:pos="4320"/>
-        </w:tabs>
-        <w:ind w:left="4800" w:hanging="480"/>
-      </w:pPr>
-    </w:lvl>
-    <w:lvl w:ilvl="7">
-      <w:numFmt w:val="bullet"/>
-      <w:lvlText w:val=" "/>
-      <w:lvlJc w:val="left"/>
-      <w:pPr>
-        <w:tabs>
-          <w:tab w:val="num" w:pos="5040"/>
-        </w:tabs>
-        <w:ind w:left="5520" w:hanging="480"/>
-      </w:pPr>
-    </w:lvl>
-    <w:lvl w:ilvl="8">
-      <w:numFmt w:val="bullet"/>
-      <w:lvlText w:val=" "/>
-      <w:lvlJc w:val="left"/>
-      <w:pPr>
-        <w:tabs>
-          <w:tab w:val="num" w:pos="5760"/>
-        </w:tabs>
-        <w:ind w:left="6240" w:hanging="480"/>
-      </w:pPr>
-    </w:lvl>
-  </w:abstractNum>
-  <w:abstractNum w:abstractNumId="990">
     <w:nsid w:val="2c1ae401"/>
     <w:multiLevelType w:val="multilevel"/>
     <w:lvl w:ilvl="0">
@@ -1976,9 +1852,6 @@
       </w:pPr>
     </w:lvl>
   </w:abstractNum>
-  <w:num w:numId="1000">
-    <w:abstractNumId w:val="990"/>
-  </w:num>
   <w:num w:numId="1000">
     <w:abstractNumId w:val="990"/>
   </w:num>
@@ -2167,7 +2040,7 @@
       <w:rFonts w:asciiTheme="majorHAnsi" w:eastAsiaTheme="majorEastAsia" w:hAnsiTheme="majorHAnsi" w:cstheme="majorBidi"/>
       <w:b/>
       <w:bCs/>
-      <w:color w:val="345A8A" w:themeColor="accent1" w:themeShade="B5"/>
+      <w:color w:val="4F81BD" w:themeColor="accent1"/>
       <w:sz w:val="32"/>
       <w:szCs w:val="32"/>
     </w:rPr>
@@ -2190,8 +2063,8 @@
       <w:b/>
       <w:bCs/>
       <w:color w:val="4F81BD" w:themeColor="accent1"/>
-      <w:sz w:val="32"/>
-      <w:szCs w:val="32"/>
+      <w:sz w:val="28"/>
+      <w:szCs w:val="28"/>
     </w:rPr>
   </w:style>
   <w:style w:type="paragraph" w:styleId="Heading3">
@@ -2212,8 +2085,8 @@
       <w:b/>
       <w:bCs/>
       <w:color w:val="4F81BD" w:themeColor="accent1"/>
-      <w:sz w:val="28"/>
-      <w:szCs w:val="28"/>
+      <w:sz w:val="24"/>
+      <w:szCs w:val="24"/>
     </w:rPr>
   </w:style>
   <w:style w:type="paragraph" w:styleId="Heading4">
@@ -2231,7 +2104,7 @@
     </w:pPr>
     <w:rPr>
       <w:rFonts w:asciiTheme="majorHAnsi" w:eastAsiaTheme="majorEastAsia" w:hAnsiTheme="majorHAnsi" w:cstheme="majorBidi"/>
-      <w:b/>
+      <w:i/>
       <w:bCs/>
       <w:color w:val="4F81BD" w:themeColor="accent1"/>
       <w:sz w:val="24"/>
@@ -2253,7 +2126,6 @@
     </w:pPr>
     <w:rPr>
       <w:rFonts w:asciiTheme="majorHAnsi" w:eastAsiaTheme="majorEastAsia" w:hAnsiTheme="majorHAnsi" w:cstheme="majorBidi"/>
-      <w:i/>
       <w:iCs/>
       <w:color w:val="4F81BD" w:themeColor="accent1"/>
       <w:sz w:val="24"/>
@@ -2349,14 +2221,8 @@
     <w:qFormat/>
     <w:pPr>
       <w:spacing w:before="100" w:after="100"/>
-      <w:ind w:firstLine="0"/>
+      <w:ind w:firstLine="0" w:left="480" w:right="480"/>
     </w:pPr>
-    <w:rPr>
-      <w:rFonts w:asciiTheme="majorHAnsi" w:eastAsiaTheme="majorEastAsia" w:hAnsiTheme="majorHAnsi" w:cstheme="majorBidi"/>
-      <w:bCs/>
-      <w:sz w:val="20"/>
-      <w:szCs w:val="20"/>
-    </w:rPr>
   </w:style>
   <w:style w:type="paragraph" w:styleId="FootnoteText">
     <w:name w:val="Footnote Text"/>

</xml_diff>